<commit_message>
Agrego el documentoTP corregido
</commit_message>
<xml_diff>
--- a/DocumentoTP.docx
+++ b/DocumentoTP.docx
@@ -94,41 +94,7 @@
           <w:szCs w:val="24"/>
           <w:rtl w:val="0"/>
         </w:rPr>
-        <w:t xml:space="preserve">El mensaje polimórfico es </w:t>
-      </w:r>
-      <w:r>
-        <w:rPr>
-          <w:sz w:val="24"/>
-          <w:szCs w:val="24"/>
-          <w:rtl w:val="0"/>
-        </w:rPr>
-        <w:t xml:space="preserve">choqueConSnake</w:t>
-      </w:r>
-      <w:r>
-        <w:rPr>
-          <w:sz w:val="24"/>
-          <w:szCs w:val="24"/>
-          <w:rtl w:val="0"/>
-        </w:rPr>
-        <w:t xml:space="preserve">(), el cual es implementado por fruta, hoyo, nido, las 3 pociones, los muros y las partes del cuerpo de la serpiente. </w:t>
-      </w:r>
-    </w:p>
-    <w:p>
-      <w:pPr>
-        <w:ind w:firstLine="283.46456692913375"/>
-        <w:jc w:val="both"/>
-        <w:rPr>
-          <w:sz w:val="24"/>
-          <w:szCs w:val="24"/>
-        </w:rPr>
-      </w:pPr>
-      <w:r>
-        <w:rPr>
-          <w:sz w:val="24"/>
-          <w:szCs w:val="24"/>
-          <w:rtl w:val="0"/>
-        </w:rPr>
-        <w:t xml:space="preserve">El objeto que se aprovecha de ello es serpiente ya sea deteniéndose, reiniciándose, cambiándole la velocidad, agregándose una parte al cuerpo o cambiando de color.</w:t>
+        <w:t xml:space="preserve">El mensaje polimórfico es direccion(unaDireccion), el cual es implementado por los objetos normal y locura. El objeto que se aprovecha de ello es serpiente.</w:t>
       </w:r>
     </w:p>
     <w:p>
@@ -792,6 +758,9 @@
         </w:rPr>
       </w:pPr>
       <w:r>
+        <w:br w:type="page"/>
+      </w:r>
+      <w:r>
         <w:rPr>
           <w:rtl w:val="0"/>
         </w:rPr>
@@ -855,7 +824,12 @@
           <w:szCs w:val="24"/>
           <w:rtl w:val="0"/>
         </w:rPr>
-        <w:t xml:space="preserve">No utilizamos composición ya que se repetían los comportamientos de los objetos necesarios para el juego.</w:t>
+        <w:t xml:space="preserve">Interactúan el objeto serpiente con sus respectivos estados, que pueden ser locura o normal. Se aplica este concepto cuando tenemos que definir el estado de la serpiente construyendo un objeto para cada estado, y dentro de los objetos el mensaje polimórfico direccion(unaDireccion), que dependiendo el estado devuelve la dirección a seguir. No usamos herencia ya que no permite el cambio de estado, a diferencia de la composición.</w:t>
+      </w:r>
+      <w:r>
+        <w:rPr>
+          <w:rtl w:val="0"/>
+        </w:rPr>
       </w:r>
     </w:p>
     <w:p>
@@ -923,12 +897,12 @@
           <wp:inline distB="114300" distT="114300" distL="114300" distR="114300">
             <wp:extent cx="5734050" cy="3452031"/>
             <wp:effectExtent b="0" l="0" r="0" t="0"/>
-            <wp:docPr id="2" name="image3.png"/>
+            <wp:docPr id="3" name="image4.png"/>
             <a:graphic>
               <a:graphicData uri="http://schemas.openxmlformats.org/drawingml/2006/picture">
                 <pic:pic>
                   <pic:nvPicPr>
-                    <pic:cNvPr id="0" name="image3.png"/>
+                    <pic:cNvPr id="0" name="image4.png"/>
                     <pic:cNvPicPr preferRelativeResize="0"/>
                   </pic:nvPicPr>
                   <pic:blipFill>
@@ -968,58 +942,25 @@
       </w:pPr>
       <w:r>
         <w:rPr>
-          <w:rtl w:val="0"/>
-        </w:rPr>
-      </w:r>
-    </w:p>
-    <w:p>
-      <w:pPr>
-        <w:rPr>
-          <w:b w:val="1"/>
-          <w:sz w:val="24"/>
-          <w:szCs w:val="24"/>
-        </w:rPr>
-      </w:pPr>
-      <w:r>
-        <w:rPr>
-          <w:b w:val="1"/>
-          <w:sz w:val="24"/>
-          <w:szCs w:val="24"/>
-          <w:rtl w:val="0"/>
-        </w:rPr>
-        <w:t xml:space="preserve">Ejecutando tests (sin sound)</w:t>
-      </w:r>
-    </w:p>
-    <w:p>
-      <w:pPr>
-        <w:jc w:val="center"/>
-        <w:rPr>
-          <w:b w:val="1"/>
-          <w:sz w:val="24"/>
-          <w:szCs w:val="24"/>
-        </w:rPr>
-      </w:pPr>
-      <w:r>
-        <w:rPr>
           <w:b w:val="1"/>
           <w:sz w:val="24"/>
           <w:szCs w:val="24"/>
         </w:rPr>
         <w:drawing>
           <wp:inline distB="114300" distT="114300" distL="114300" distR="114300">
-            <wp:extent cx="5731200" cy="2857500"/>
+            <wp:extent cx="5734050" cy="4838700"/>
             <wp:effectExtent b="0" l="0" r="0" t="0"/>
-            <wp:docPr id="1" name="image1.png"/>
+            <wp:docPr id="2" name="image3.png"/>
             <a:graphic>
               <a:graphicData uri="http://schemas.openxmlformats.org/drawingml/2006/picture">
                 <pic:pic>
                   <pic:nvPicPr>
-                    <pic:cNvPr id="0" name="image1.png"/>
+                    <pic:cNvPr id="0" name="image3.png"/>
                     <pic:cNvPicPr preferRelativeResize="0"/>
                   </pic:nvPicPr>
                   <pic:blipFill>
                     <a:blip r:embed="rId7"/>
-                    <a:srcRect b="0" l="0" r="0" t="0"/>
+                    <a:srcRect b="4370" l="0" r="0" t="6818"/>
                     <a:stretch>
                       <a:fillRect/>
                     </a:stretch>
@@ -1027,7 +968,7 @@
                   <pic:spPr>
                     <a:xfrm>
                       <a:off x="0" y="0"/>
-                      <a:ext cx="5731200" cy="2857500"/>
+                      <a:ext cx="5734050" cy="4838700"/>
                     </a:xfrm>
                     <a:prstGeom prst="rect"/>
                     <a:ln/>
@@ -1048,6 +989,93 @@
       <w:pPr>
         <w:jc w:val="center"/>
         <w:rPr>
+          <w:sz w:val="24"/>
+          <w:szCs w:val="24"/>
+        </w:rPr>
+      </w:pPr>
+      <w:r>
+        <w:rPr>
+          <w:b w:val="1"/>
+          <w:sz w:val="24"/>
+          <w:szCs w:val="24"/>
+          <w:rtl w:val="0"/>
+        </w:rPr>
+        <w:t xml:space="preserve">Versión 2: </w:t>
+      </w:r>
+      <w:r>
+        <w:rPr>
+          <w:sz w:val="24"/>
+          <w:szCs w:val="24"/>
+          <w:rtl w:val="0"/>
+        </w:rPr>
+        <w:t xml:space="preserve">con composición de estados</w:t>
+      </w:r>
+    </w:p>
+    <w:p>
+      <w:pPr>
+        <w:jc w:val="center"/>
+        <w:rPr>
+          <w:b w:val="1"/>
+          <w:sz w:val="24"/>
+          <w:szCs w:val="24"/>
+        </w:rPr>
+      </w:pPr>
+      <w:r>
+        <w:rPr>
+          <w:rtl w:val="0"/>
+        </w:rPr>
+      </w:r>
+    </w:p>
+    <w:p>
+      <w:pPr>
+        <w:rPr>
+          <w:b w:val="1"/>
+          <w:sz w:val="24"/>
+          <w:szCs w:val="24"/>
+        </w:rPr>
+      </w:pPr>
+      <w:r>
+        <w:rPr>
+          <w:rtl w:val="0"/>
+        </w:rPr>
+      </w:r>
+    </w:p>
+    <w:p>
+      <w:pPr>
+        <w:rPr>
+          <w:b w:val="1"/>
+          <w:sz w:val="24"/>
+          <w:szCs w:val="24"/>
+        </w:rPr>
+      </w:pPr>
+      <w:r>
+        <w:rPr>
+          <w:b w:val="1"/>
+          <w:sz w:val="24"/>
+          <w:szCs w:val="24"/>
+          <w:rtl w:val="0"/>
+        </w:rPr>
+        <w:t xml:space="preserve">Ejecutando tests (sin sound)</w:t>
+      </w:r>
+    </w:p>
+    <w:p>
+      <w:pPr>
+        <w:rPr>
+          <w:b w:val="1"/>
+          <w:sz w:val="24"/>
+          <w:szCs w:val="24"/>
+        </w:rPr>
+      </w:pPr>
+      <w:r>
+        <w:rPr>
+          <w:rtl w:val="0"/>
+        </w:rPr>
+      </w:r>
+    </w:p>
+    <w:p>
+      <w:pPr>
+        <w:jc w:val="center"/>
+        <w:rPr>
           <w:b w:val="1"/>
           <w:sz w:val="24"/>
           <w:szCs w:val="24"/>
@@ -1063,7 +1091,7 @@
           <wp:inline distB="114300" distT="114300" distL="114300" distR="114300">
             <wp:extent cx="5731200" cy="2857500"/>
             <wp:effectExtent b="0" l="0" r="0" t="0"/>
-            <wp:docPr id="3" name="image2.png"/>
+            <wp:docPr id="1" name="image2.png"/>
             <a:graphic>
               <a:graphicData uri="http://schemas.openxmlformats.org/drawingml/2006/picture">
                 <pic:pic>
@@ -1098,8 +1126,62 @@
         </w:rPr>
       </w:r>
     </w:p>
+    <w:p>
+      <w:pPr>
+        <w:jc w:val="center"/>
+        <w:rPr>
+          <w:b w:val="1"/>
+          <w:sz w:val="24"/>
+          <w:szCs w:val="24"/>
+        </w:rPr>
+      </w:pPr>
+      <w:r>
+        <w:rPr>
+          <w:b w:val="1"/>
+          <w:sz w:val="24"/>
+          <w:szCs w:val="24"/>
+        </w:rPr>
+        <w:drawing>
+          <wp:inline distB="114300" distT="114300" distL="114300" distR="114300">
+            <wp:extent cx="5731200" cy="2857500"/>
+            <wp:effectExtent b="0" l="0" r="0" t="0"/>
+            <wp:docPr id="4" name="image1.png"/>
+            <a:graphic>
+              <a:graphicData uri="http://schemas.openxmlformats.org/drawingml/2006/picture">
+                <pic:pic>
+                  <pic:nvPicPr>
+                    <pic:cNvPr id="0" name="image1.png"/>
+                    <pic:cNvPicPr preferRelativeResize="0"/>
+                  </pic:nvPicPr>
+                  <pic:blipFill>
+                    <a:blip r:embed="rId9"/>
+                    <a:srcRect b="0" l="0" r="0" t="0"/>
+                    <a:stretch>
+                      <a:fillRect/>
+                    </a:stretch>
+                  </pic:blipFill>
+                  <pic:spPr>
+                    <a:xfrm>
+                      <a:off x="0" y="0"/>
+                      <a:ext cx="5731200" cy="2857500"/>
+                    </a:xfrm>
+                    <a:prstGeom prst="rect"/>
+                    <a:ln/>
+                  </pic:spPr>
+                </pic:pic>
+              </a:graphicData>
+            </a:graphic>
+          </wp:inline>
+        </w:drawing>
+      </w:r>
+      <w:r>
+        <w:rPr>
+          <w:rtl w:val="0"/>
+        </w:rPr>
+      </w:r>
+    </w:p>
     <w:sectPr>
-      <w:footerReference r:id="rId9" w:type="default"/>
+      <w:footerReference r:id="rId10" w:type="default"/>
       <w:pgSz w:h="16834" w:w="11909" w:orient="portrait"/>
       <w:pgMar w:bottom="1440" w:top="1440" w:left="1440" w:right="1440" w:header="720" w:footer="720"/>
       <w:pgNumType w:start="1"/>

</xml_diff>